<commit_message>
added section on procedures
</commit_message>
<xml_diff>
--- a/סביבת פיתוח למכונות טיורינג.docx
+++ b/סביבת פיתוח למכונות טיורינג.docx
@@ -732,7 +732,7 @@
         <w:bidi/>
         <w:jc w:val="center"/>
         <w:rPr>
-          <w:rFonts w:eastAsia="Times New Roman" w:hint="cs"/>
+          <w:rFonts w:eastAsia="Times New Roman"/>
           <w:rtl/>
         </w:rPr>
       </w:pPr>
@@ -836,19 +836,7 @@
         <w:rPr>
           <w:rtl/>
         </w:rPr>
-        <w:t>את התוכנית נכתוב בחלק השמאלי של חלון העבודה.</w:t>
-      </w:r>
-      <w:r>
-        <w:rPr>
-          <w:rtl/>
-        </w:rPr>
-        <w:t xml:space="preserve"> </w:t>
-      </w:r>
-      <w:r>
-        <w:rPr>
-          <w:rtl/>
-        </w:rPr>
-        <w:t>לאחר שסיימנו לכתוב את התוכנית נבקש מהמערכת לבנות ממנה מכונת מצבים. לשם כך יש לוודא שהעכבר נמצא על אזור הכתיבה וללחוץ על הכפתור הימני בעכבר.</w:t>
+        <w:t>את התוכנית נכתוב בחלק השמאלי של חלון העבודה. לאחר שסיימנו לכתוב את התוכנית נבקש מהמערכת לבנות ממנה מכונת מצבים. לשם כך יש לוודא שהעכבר נמצא על אזור הכתיבה וללחוץ על הכפתור הימני בעכבר.</w:t>
       </w:r>
       <w:r>
         <w:rPr>
@@ -1149,6 +1137,9 @@
           <w:numId w:val="14"/>
         </w:numPr>
         <w:bidi/>
+        <w:rPr>
+          <w:rtl/>
+        </w:rPr>
       </w:pPr>
       <w:r>
         <w:rPr>
@@ -1166,18 +1157,38 @@
     </w:p>
     <w:p>
       <w:pPr>
+        <w:rPr>
+          <w:rFonts w:asciiTheme="majorHAnsi" w:eastAsiaTheme="majorEastAsia" w:hAnsiTheme="majorHAnsi" w:cstheme="majorBidi"/>
+          <w:b/>
+          <w:bCs/>
+          <w:smallCaps/>
+          <w:color w:val="000000" w:themeColor="text1"/>
+          <w:sz w:val="36"/>
+          <w:szCs w:val="36"/>
+          <w:rtl/>
+        </w:rPr>
+      </w:pPr>
+      <w:r>
+        <w:rPr>
+          <w:rtl/>
+        </w:rPr>
+        <w:br w:type="page"/>
+      </w:r>
+    </w:p>
+    <w:p>
+      <w:pPr>
         <w:pStyle w:val="Heading1"/>
         <w:bidi/>
         <w:rPr>
-          <w:rFonts w:hint="cs"/>
-          <w:rtl/>
-        </w:rPr>
-      </w:pPr>
-      <w:r>
-        <w:rPr>
-          <w:rFonts w:hint="cs"/>
-          <w:rtl/>
-        </w:rPr>
+          <w:rtl/>
+        </w:rPr>
+      </w:pPr>
+      <w:r>
+        <w:rPr>
+          <w:rFonts w:hint="cs"/>
+          <w:rtl/>
+        </w:rPr>
+        <w:lastRenderedPageBreak/>
         <w:t>צפיה במכונת המצבים</w:t>
       </w:r>
     </w:p>
@@ -1204,28 +1215,22 @@
         <w:rPr>
           <w:rtl/>
         </w:rPr>
+        <w:t xml:space="preserve"> את התפריט נקבל על ידי לחיצה על כפתור ימין כאשר העכבר ממוקם על טבלת המעברים</w:t>
+      </w:r>
+      <w:r>
+        <w:t>.</w:t>
+      </w:r>
+      <w:r>
+        <w:rPr>
+          <w:rFonts w:hint="cs"/>
+          <w:rtl/>
+        </w:rPr>
         <w:t xml:space="preserve"> </w:t>
       </w:r>
       <w:r>
         <w:rPr>
           <w:rtl/>
         </w:rPr>
-        <w:t>את התפריט נקבל על ידי לחיצה על כפתור ימין כאשר העכבר ממוקם על טבלת המעברים</w:t>
-      </w:r>
-      <w:r>
-        <w:t>.</w:t>
-      </w:r>
-      <w:r>
-        <w:rPr>
-          <w:rFonts w:hint="cs"/>
-          <w:rtl/>
-        </w:rPr>
-        <w:t xml:space="preserve"> </w:t>
-      </w:r>
-      <w:r>
-        <w:rPr>
-          <w:rtl/>
-        </w:rPr>
         <w:t xml:space="preserve">אם נלחץ על </w:t>
       </w:r>
       <w:r>
@@ -1262,7 +1267,6 @@
           <w:rFonts w:ascii="Calibri" w:hAnsi="Calibri" w:cs="Calibri"/>
           <w:noProof/>
         </w:rPr>
-        <w:lastRenderedPageBreak/>
         <w:drawing>
           <wp:inline distT="0" distB="0" distL="0" distR="0" wp14:anchorId="2B633D4F" wp14:editId="6B3EB7F4">
             <wp:extent cx="5400000" cy="3682500"/>
@@ -1395,6 +1399,22 @@
     </w:p>
     <w:p>
       <w:pPr>
+        <w:rPr>
+          <w:rFonts w:asciiTheme="majorHAnsi" w:eastAsiaTheme="majorEastAsia" w:hAnsiTheme="majorHAnsi" w:cstheme="majorBidi"/>
+          <w:b/>
+          <w:bCs/>
+          <w:smallCaps/>
+          <w:color w:val="000000" w:themeColor="text1"/>
+          <w:sz w:val="36"/>
+          <w:szCs w:val="36"/>
+        </w:rPr>
+      </w:pPr>
+      <w:r>
+        <w:br w:type="page"/>
+      </w:r>
+    </w:p>
+    <w:p>
+      <w:pPr>
         <w:pStyle w:val="Heading1"/>
         <w:bidi/>
         <w:rPr>
@@ -1406,6 +1426,7 @@
           <w:rFonts w:hint="cs"/>
           <w:rtl/>
         </w:rPr>
+        <w:lastRenderedPageBreak/>
         <w:t>פקודות בסיסיות</w:t>
       </w:r>
     </w:p>
@@ -1689,7 +1710,6 @@
           <w:szCs w:val="22"/>
           <w:rtl/>
         </w:rPr>
-        <w:lastRenderedPageBreak/>
         <w:t> </w:t>
       </w:r>
     </w:p>
@@ -2076,6 +2096,7 @@
           <w:rFonts w:hint="cs"/>
           <w:rtl/>
         </w:rPr>
+        <w:lastRenderedPageBreak/>
         <w:t>שילוב פקודות</w:t>
       </w:r>
     </w:p>
@@ -2417,7 +2438,6 @@
           <w:szCs w:val="22"/>
           <w:rtl/>
         </w:rPr>
-        <w:lastRenderedPageBreak/>
         <w:t> </w:t>
       </w:r>
     </w:p>
@@ -2741,6 +2761,26 @@
     </w:p>
     <w:p>
       <w:pPr>
+        <w:rPr>
+          <w:rFonts w:asciiTheme="majorHAnsi" w:eastAsiaTheme="majorEastAsia" w:hAnsiTheme="majorHAnsi" w:cstheme="majorBidi"/>
+          <w:b/>
+          <w:bCs/>
+          <w:smallCaps/>
+          <w:color w:val="000000" w:themeColor="text1"/>
+          <w:sz w:val="36"/>
+          <w:szCs w:val="36"/>
+          <w:rtl/>
+        </w:rPr>
+      </w:pPr>
+      <w:r>
+        <w:rPr>
+          <w:rtl/>
+        </w:rPr>
+        <w:br w:type="page"/>
+      </w:r>
+    </w:p>
+    <w:p>
+      <w:pPr>
         <w:pStyle w:val="Heading1"/>
         <w:bidi/>
         <w:rPr>
@@ -2752,16 +2792,314 @@
           <w:rFonts w:hint="cs"/>
           <w:rtl/>
         </w:rPr>
+        <w:lastRenderedPageBreak/>
         <w:t>פרוצדורות</w:t>
       </w:r>
     </w:p>
-    <w:p>
-      <w:pPr>
-        <w:bidi/>
-        <w:rPr>
-          <w:rtl/>
-        </w:rPr>
-      </w:pPr>
+    <w:p/>
+    <w:p>
+      <w:pPr>
+        <w:pStyle w:val="Heading2"/>
+        <w:bidi/>
+        <w:rPr>
+          <w:rtl/>
+        </w:rPr>
+      </w:pPr>
+      <w:r>
+        <w:rPr>
+          <w:rFonts w:hint="cs"/>
+          <w:rtl/>
+        </w:rPr>
+        <w:t>הגדרת פרוצדורה</w:t>
+      </w:r>
+    </w:p>
+    <w:p>
+      <w:pPr>
+        <w:bidi/>
+        <w:rPr>
+          <w:rtl/>
+        </w:rPr>
+      </w:pPr>
+    </w:p>
+    <w:p>
+      <w:pPr>
+        <w:bidi/>
+        <w:rPr>
+          <w:rFonts w:hint="cs"/>
+          <w:rtl/>
+        </w:rPr>
+      </w:pPr>
+      <w:r>
+        <w:rPr>
+          <w:rFonts w:hint="cs"/>
+          <w:rtl/>
+        </w:rPr>
+        <w:t>המבנה הכללי של פרוצדורה נראה כך:</w:t>
+      </w:r>
+    </w:p>
+    <w:p>
+      <w:r>
+        <w:t xml:space="preserve">to &lt;name&gt; ... </w:t>
+      </w:r>
+      <w:proofErr w:type="gramStart"/>
+      <w:r>
+        <w:t>{ &lt;</w:t>
+      </w:r>
+      <w:proofErr w:type="gramEnd"/>
+      <w:r>
+        <w:t>statement&gt; ... }</w:t>
+      </w:r>
+    </w:p>
+    <w:p>
+      <w:pPr>
+        <w:bidi/>
+        <w:rPr>
+          <w:rtl/>
+        </w:rPr>
+      </w:pPr>
+      <w:r>
+        <w:rPr>
+          <w:rFonts w:hint="cs"/>
+          <w:rtl/>
+        </w:rPr>
+        <w:t xml:space="preserve">ראשית תופיע מילת המפתח </w:t>
+      </w:r>
+      <w:r>
+        <w:t>to</w:t>
+      </w:r>
+      <w:r>
+        <w:rPr>
+          <w:rFonts w:hint="cs"/>
+          <w:rtl/>
+        </w:rPr>
+        <w:t xml:space="preserve"> לאחריה שם הפרוצדורה ולבסוף גוף הפרוצדורה בתוך סוגריים מסולסלים. שם הפרוצדורה יכול להכיל פרמטרים, הפרמטרים מסומנים על ידי התחילית $. לדוגמה</w:t>
+      </w:r>
+    </w:p>
+    <w:p>
+      <w:r>
+        <w:t xml:space="preserve">  to move left until $x or $y {</w:t>
+      </w:r>
+    </w:p>
+    <w:p>
+      <w:r>
+        <w:t xml:space="preserve">    </w:t>
+      </w:r>
+      <w:proofErr w:type="gramStart"/>
+      <w:r>
+        <w:t>loop :</w:t>
+      </w:r>
+      <w:proofErr w:type="gramEnd"/>
+      <w:r>
+        <w:t xml:space="preserve"> </w:t>
+      </w:r>
+    </w:p>
+    <w:p>
+      <w:r>
+        <w:t xml:space="preserve">      move left one </w:t>
+      </w:r>
+      <w:proofErr w:type="gramStart"/>
+      <w:r>
+        <w:t>square ;</w:t>
+      </w:r>
+      <w:proofErr w:type="gramEnd"/>
+    </w:p>
+    <w:p>
+      <w:r>
+        <w:t xml:space="preserve">      if tape symbol is $x then go to </w:t>
+      </w:r>
+      <w:proofErr w:type="gramStart"/>
+      <w:r>
+        <w:t>exit;</w:t>
+      </w:r>
+      <w:proofErr w:type="gramEnd"/>
+    </w:p>
+    <w:p>
+      <w:r>
+        <w:t xml:space="preserve">      if tape symbol is $y then go to </w:t>
+      </w:r>
+      <w:proofErr w:type="gramStart"/>
+      <w:r>
+        <w:t>exit;</w:t>
+      </w:r>
+      <w:proofErr w:type="gramEnd"/>
+    </w:p>
+    <w:p>
+      <w:r>
+        <w:t xml:space="preserve">      go to </w:t>
+      </w:r>
+      <w:proofErr w:type="gramStart"/>
+      <w:r>
+        <w:t>loop;</w:t>
+      </w:r>
+      <w:proofErr w:type="gramEnd"/>
+    </w:p>
+    <w:p>
+      <w:r>
+        <w:t xml:space="preserve">    </w:t>
+      </w:r>
+      <w:proofErr w:type="gramStart"/>
+      <w:r>
+        <w:t>exit :</w:t>
+      </w:r>
+      <w:proofErr w:type="gramEnd"/>
+      <w:r>
+        <w:t xml:space="preserve"> ;</w:t>
+      </w:r>
+    </w:p>
+    <w:p>
+      <w:pPr>
+        <w:rPr>
+          <w:rtl/>
+        </w:rPr>
+      </w:pPr>
+      <w:r>
+        <w:t xml:space="preserve">  }</w:t>
+      </w:r>
+    </w:p>
+    <w:p>
+      <w:pPr>
+        <w:bidi/>
+        <w:rPr>
+          <w:rtl/>
+        </w:rPr>
+      </w:pPr>
+      <w:r>
+        <w:rPr>
+          <w:rFonts w:hint="cs"/>
+          <w:rtl/>
+        </w:rPr>
+        <w:t xml:space="preserve">מגדיר פרוצדורה שנקראת </w:t>
+      </w:r>
+      <w:r>
+        <w:t>move left until $x or $y</w:t>
+      </w:r>
+      <w:r>
+        <w:rPr>
+          <w:rFonts w:hint="cs"/>
+          <w:rtl/>
+        </w:rPr>
+        <w:t xml:space="preserve"> כאשר </w:t>
+      </w:r>
+      <w:r>
+        <w:t>$x</w:t>
+      </w:r>
+      <w:r>
+        <w:rPr>
+          <w:rFonts w:hint="cs"/>
+          <w:rtl/>
+        </w:rPr>
+        <w:t xml:space="preserve"> ו-</w:t>
+      </w:r>
+      <w:r>
+        <w:t>$y</w:t>
+      </w:r>
+      <w:r>
+        <w:rPr>
+          <w:rFonts w:hint="cs"/>
+          <w:rtl/>
+        </w:rPr>
+        <w:t xml:space="preserve"> הם שני פרמטרים לפרוצדורה.</w:t>
+      </w:r>
+    </w:p>
+    <w:p>
+      <w:pPr>
+        <w:pStyle w:val="Heading2"/>
+        <w:bidi/>
+        <w:rPr>
+          <w:rtl/>
+        </w:rPr>
+      </w:pPr>
+      <w:r>
+        <w:rPr>
+          <w:rFonts w:hint="cs"/>
+          <w:rtl/>
+        </w:rPr>
+        <w:t>קריאה לפרוצדורה</w:t>
+      </w:r>
+    </w:p>
+    <w:p>
+      <w:pPr>
+        <w:bidi/>
+        <w:rPr>
+          <w:rtl/>
+        </w:rPr>
+      </w:pPr>
+    </w:p>
+    <w:p>
+      <w:pPr>
+        <w:bidi/>
+        <w:rPr>
+          <w:rtl/>
+        </w:rPr>
+      </w:pPr>
+      <w:r>
+        <w:rPr>
+          <w:rFonts w:hint="cs"/>
+          <w:rtl/>
+        </w:rPr>
+        <w:t>כדי לקרוא לפרוצדורה נכתוב את שם הפרוצדורה כפקודה ונספק לה ערכים לפרמטרים. לדוגמה, כדי לקרוא לפרוצדורה שהגדרנו קודם לכן, נכתוב כך:</w:t>
+      </w:r>
+    </w:p>
+    <w:p>
+      <w:r>
+        <w:t xml:space="preserve">  move left until "a" or "_" </w:t>
+      </w:r>
+    </w:p>
+    <w:p>
+      <w:pPr>
+        <w:bidi/>
+        <w:rPr>
+          <w:rFonts w:hint="cs"/>
+          <w:rtl/>
+        </w:rPr>
+      </w:pPr>
+      <w:r>
+        <w:rPr>
+          <w:rFonts w:hint="cs"/>
+          <w:rtl/>
+        </w:rPr>
+        <w:t xml:space="preserve">הפרוצדורה תזיז את ראש המכונה שמאלה עד שהראש יגיע לתא שמכיל את הסמל </w:t>
+      </w:r>
+      <w:r>
+        <w:t>“a”</w:t>
+      </w:r>
+      <w:r>
+        <w:rPr>
+          <w:rFonts w:hint="cs"/>
+          <w:rtl/>
+        </w:rPr>
+        <w:t xml:space="preserve"> או שתגיע לתא ריק (מכיל את הסמל </w:t>
+      </w:r>
+      <w:r>
+        <w:t>“_”</w:t>
+      </w:r>
+      <w:r>
+        <w:rPr>
+          <w:rFonts w:hint="cs"/>
+          <w:rtl/>
+        </w:rPr>
+        <w:t xml:space="preserve">). </w:t>
+      </w:r>
+    </w:p>
+    <w:p>
+      <w:pPr>
+        <w:rPr>
+          <w:rFonts w:asciiTheme="majorHAnsi" w:eastAsiaTheme="majorEastAsia" w:hAnsiTheme="majorHAnsi" w:cstheme="majorBidi"/>
+          <w:b/>
+          <w:bCs/>
+          <w:smallCaps/>
+          <w:color w:val="000000" w:themeColor="text1"/>
+          <w:sz w:val="36"/>
+          <w:szCs w:val="36"/>
+          <w:rtl/>
+        </w:rPr>
+      </w:pPr>
+      <w:r>
+        <w:rPr>
+          <w:rtl/>
+        </w:rPr>
+        <w:br w:type="page"/>
+      </w:r>
     </w:p>
     <w:p>
       <w:pPr>
@@ -2776,6 +3114,7 @@
           <w:rFonts w:hint="cs"/>
           <w:rtl/>
         </w:rPr>
+        <w:lastRenderedPageBreak/>
         <w:t>הרצת המכונה</w:t>
       </w:r>
     </w:p>
@@ -3065,7 +3404,6 @@
           <w:rFonts w:eastAsia="Times New Roman"/>
           <w:rtl/>
         </w:rPr>
-        <w:lastRenderedPageBreak/>
         <w:t>כתבו תוכנית שמבצעת שתי פעולות בסיסיות זו אחר זו, וציירו את המכונה המתקבלת. האם אפשר לבנות מכונה יעילה יותר שתבצע אותה פעולה? אם כן, הציעו כיצד אפשר לשפר את תהליך בניית המכונה.</w:t>
       </w:r>
     </w:p>
@@ -3312,15 +3650,12 @@
             <w:rPr>
               <w:rFonts w:ascii="Cambria Math" w:eastAsia="Times New Roman" w:hAnsi="Cambria Math"/>
             </w:rPr>
-            <m:t xml:space="preserve"> + 1</m:t>
+            <m:t xml:space="preserve"> + 1.</m:t>
           </m:r>
           <m:r>
-            <w:rPr>
-              <w:rFonts w:ascii="Cambria Math" w:eastAsia="Times New Roman" w:hAnsi="Cambria Math"/>
-            </w:rPr>
-            <m:t>.</m:t>
-          </m:r>
-          <m:r>
+            <m:rPr>
+              <m:sty m:val="p"/>
+            </m:rPr>
             <w:rPr>
               <w:rFonts w:eastAsia="Times New Roman"/>
               <w:rtl/>
@@ -3369,13 +3704,7 @@
             <w:rPr>
               <w:rFonts w:ascii="Cambria Math" w:eastAsia="Times New Roman" w:hAnsi="Cambria Math"/>
             </w:rPr>
-            <m:t>{</m:t>
-          </m:r>
-          <m:r>
-            <w:rPr>
-              <w:rFonts w:ascii="Cambria Math" w:eastAsia="Times New Roman" w:hAnsi="Cambria Math"/>
-            </w:rPr>
-            <m:t>wcw:w∈a,</m:t>
+            <m:t>{wcw:w∈a,</m:t>
           </m:r>
           <m:sSup>
             <m:sSupPr>
@@ -3407,15 +3736,12 @@
             <w:rPr>
               <w:rFonts w:ascii="Cambria Math" w:eastAsia="Times New Roman" w:hAnsi="Cambria Math"/>
             </w:rPr>
-            <m:t>}</m:t>
+            <m:t>}.</m:t>
           </m:r>
           <m:r>
-            <w:rPr>
-              <w:rFonts w:ascii="Cambria Math" w:eastAsia="Times New Roman" w:hAnsi="Cambria Math"/>
-            </w:rPr>
-            <m:t>.</m:t>
-          </m:r>
-          <m:r>
+            <m:rPr>
+              <m:sty m:val="p"/>
+            </m:rPr>
             <w:rPr>
               <w:rFonts w:eastAsia="Times New Roman"/>
             </w:rPr>

</xml_diff>

<commit_message>
emphasized phrase explaining how to build the machine
</commit_message>
<xml_diff>
--- a/סביבת פיתוח למכונות טיורינג.docx
+++ b/סביבת פיתוח למכונות טיורינג.docx
@@ -313,21 +313,34 @@
         <w:bidi/>
         <w:spacing w:before="0" w:beforeAutospacing="0" w:after="0" w:afterAutospacing="0"/>
         <w:rPr>
+          <w:rFonts w:ascii="Calibri" w:hAnsi="Calibri" w:cs="Calibri"/>
+          <w:sz w:val="22"/>
+          <w:szCs w:val="22"/>
+          <w:rtl/>
+        </w:rPr>
+      </w:pPr>
+      <w:r>
+        <w:rPr>
+          <w:rFonts w:ascii="Calibri" w:hAnsi="Calibri" w:cs="Calibri"/>
+          <w:sz w:val="22"/>
+          <w:szCs w:val="22"/>
+          <w:rtl/>
+        </w:rPr>
+        <w:t> </w:t>
+      </w:r>
+    </w:p>
+    <w:p>
+      <w:pPr>
+        <w:pStyle w:val="NormalWeb"/>
+        <w:bidi/>
+        <w:spacing w:before="0" w:beforeAutospacing="0" w:after="0" w:afterAutospacing="0"/>
+        <w:rPr>
           <w:rFonts w:ascii="Calibri" w:hAnsi="Calibri" w:cs="Calibri" w:hint="cs"/>
           <w:sz w:val="22"/>
           <w:szCs w:val="22"/>
           <w:rtl/>
         </w:rPr>
       </w:pPr>
-      <w:r>
-        <w:rPr>
-          <w:rFonts w:ascii="Calibri" w:hAnsi="Calibri" w:cs="Calibri"/>
-          <w:sz w:val="22"/>
-          <w:szCs w:val="22"/>
-          <w:rtl/>
-        </w:rPr>
-        <w:t> </w:t>
-      </w:r>
     </w:p>
     <w:p>
       <w:pPr>
@@ -845,7 +858,6 @@
       <w:pPr>
         <w:bidi/>
         <w:rPr>
-          <w:rFonts w:hint="cs"/>
           <w:rtl/>
         </w:rPr>
       </w:pPr>
@@ -963,7 +975,7 @@
       <w:pPr>
         <w:bidi/>
         <w:rPr>
-          <w:rFonts w:eastAsiaTheme="majorEastAsia" w:hint="cs"/>
+          <w:rFonts w:eastAsiaTheme="majorEastAsia"/>
           <w:rtl/>
         </w:rPr>
       </w:pPr>
@@ -1023,7 +1035,7 @@
         <w:bidi/>
         <w:jc w:val="center"/>
         <w:rPr>
-          <w:rFonts w:eastAsiaTheme="majorEastAsia" w:hint="cs"/>
+          <w:rFonts w:eastAsiaTheme="majorEastAsia"/>
           <w:rtl/>
         </w:rPr>
       </w:pPr>
@@ -1107,7 +1119,15 @@
         <w:rPr>
           <w:rtl/>
         </w:rPr>
-        <w:t>את התוכנית נכתוב בחלק השמאלי של חלון העבודה. לאחר שסיימנו לכתוב את התוכנית נבקש מהמערכת לבנות ממנה מכונת מצבים. לשם כך יש לוודא שהעכבר נמצא על אזור הכתיבה וללחוץ על הכפתור הימני בעכבר.</w:t>
+        <w:t xml:space="preserve">את התוכנית נכתוב בחלק השמאלי של חלון העבודה. לאחר שסיימנו לכתוב את התוכנית נבקש מהמערכת לבנות ממנה מכונת מצבים. </w:t>
+      </w:r>
+      <w:r>
+        <w:rPr>
+          <w:b/>
+          <w:bCs/>
+          <w:rtl/>
+        </w:rPr>
+        <w:t>לשם כך יש לוודא שהעכבר נמצא על אזור הכתיבה וללחוץ על הכפתור הימני בעכבר.</w:t>
       </w:r>
       <w:r>
         <w:rPr>
@@ -1118,6 +1138,8 @@
       </w:r>
       <w:r>
         <w:rPr>
+          <w:b/>
+          <w:bCs/>
           <w:rtl/>
         </w:rPr>
         <w:t>בתפריט יש לבחור</w:t>
@@ -1125,16 +1147,24 @@
       <w:r>
         <w:rPr>
           <w:rFonts w:hint="cs"/>
+          <w:b/>
+          <w:bCs/>
           <w:rtl/>
         </w:rPr>
         <w:t xml:space="preserve"> </w:t>
       </w:r>
       <w:r>
+        <w:rPr>
+          <w:b/>
+          <w:bCs/>
+        </w:rPr>
         <w:t>Accept</w:t>
       </w:r>
       <w:r>
         <w:rPr>
           <w:rFonts w:hint="cs"/>
+          <w:b/>
+          <w:bCs/>
           <w:rtl/>
         </w:rPr>
         <w:t>.</w:t>
@@ -1148,9 +1178,43 @@
       </w:r>
       <w:r>
         <w:rPr>
-          <w:rtl/>
-        </w:rPr>
-        <w:t>אם אין שגיאות תחביר המערכת תבנה את מכונת המצבים ותציג את טבלת</w:t>
+          <w:rFonts w:hint="cs"/>
+          <w:rtl/>
+        </w:rPr>
+        <w:t xml:space="preserve">לחילופין אפשר ללחוץ על צירוף המקשים </w:t>
+      </w:r>
+      <w:r>
+        <w:rPr>
+          <w:b/>
+          <w:bCs/>
+        </w:rPr>
+        <w:t>CTRL-S</w:t>
+      </w:r>
+      <w:r>
+        <w:rPr>
+          <w:rFonts w:hint="cs"/>
+          <w:rtl/>
+        </w:rPr>
+        <w:t xml:space="preserve">. </w:t>
+      </w:r>
+      <w:r>
+        <w:rPr>
+          <w:rtl/>
+        </w:rPr>
+        <w:t>אם אין שגיאות תחביר</w:t>
+      </w:r>
+      <w:r>
+        <w:rPr>
+          <w:rFonts w:hint="cs"/>
+          <w:rtl/>
+        </w:rPr>
+        <w:t>,</w:t>
+      </w:r>
+      <w:r>
+        <w:rPr>
+          <w:rtl/>
+        </w:rPr>
+        <w:t xml:space="preserve"> המערכת תבנה את מכונת המצבים ותציג את טבלת</w:t>
       </w:r>
       <w:r>
         <w:rPr>
@@ -1176,7 +1240,20 @@
         <w:rPr>
           <w:rtl/>
         </w:rPr>
-        <w:t>אם יש שגיאות תחביר המערכת תסמן באדום את החלק של התוכנית שאותו היא לא מבינה ולא תבנה מכונה.</w:t>
+        <w:t>אם יש שגיאות תחביר</w:t>
+      </w:r>
+      <w:r>
+        <w:rPr>
+          <w:rFonts w:hint="cs"/>
+          <w:rtl/>
+        </w:rPr>
+        <w:t>,</w:t>
+      </w:r>
+      <w:r>
+        <w:rPr>
+          <w:rtl/>
+        </w:rPr>
+        <w:t xml:space="preserve"> המערכת תסמן באדום את החלק של התוכנית שאותו היא לא מבינה ולא תבנה מכונה.</w:t>
       </w:r>
     </w:p>
     <w:p>
@@ -2145,18 +2222,8 @@
           <w:sz w:val="22"/>
           <w:szCs w:val="22"/>
         </w:rPr>
-        <w:t xml:space="preserve">move right one </w:t>
-      </w:r>
-      <w:proofErr w:type="gramStart"/>
-      <w:r>
-        <w:rPr>
-          <w:rFonts w:ascii="Calibri" w:hAnsi="Calibri" w:cs="Calibri"/>
-          <w:sz w:val="22"/>
-          <w:szCs w:val="22"/>
-        </w:rPr>
-        <w:t>square</w:t>
-      </w:r>
-      <w:proofErr w:type="gramEnd"/>
+        <w:t>move right one square</w:t>
+      </w:r>
     </w:p>
     <w:p>
       <w:pPr>
@@ -2194,18 +2261,8 @@
           <w:sz w:val="22"/>
           <w:szCs w:val="22"/>
         </w:rPr>
-        <w:t xml:space="preserve">move left one </w:t>
-      </w:r>
-      <w:proofErr w:type="gramStart"/>
-      <w:r>
-        <w:rPr>
-          <w:rFonts w:ascii="Calibri" w:hAnsi="Calibri" w:cs="Calibri"/>
-          <w:sz w:val="22"/>
-          <w:szCs w:val="22"/>
-        </w:rPr>
-        <w:t>square</w:t>
-      </w:r>
-      <w:proofErr w:type="gramEnd"/>
+        <w:t>move left one square</w:t>
+      </w:r>
     </w:p>
     <w:p>
       <w:pPr>

</xml_diff>